<commit_message>
Updating my timelog as it sorely needed it
</commit_message>
<xml_diff>
--- a/ethics/recruiting_message.docx
+++ b/ethics/recruiting_message.docx
@@ -131,6 +131,12 @@
           <w:lang w:val="en-US"/>
         </w:rPr>
         <w:t>Because this study takes place over a week, we are offering a financial incentive in the form of amazon gift codes once the participation has been completed.</w:t>
+      </w:r>
+      <w:r>
+        <w:rPr>
+          <w:lang w:val="en-US"/>
+        </w:rPr>
+        <w:t>, with £ available for full completion.</w:t>
       </w:r>
     </w:p>
     <w:p>

</xml_diff>

<commit_message>
Added icon to app, made a few changes to documents
</commit_message>
<xml_diff>
--- a/ethics/recruiting_message.docx
+++ b/ethics/recruiting_message.docx
@@ -81,6 +81,12 @@
         <w:rPr>
           <w:lang w:val="en-US"/>
         </w:rPr>
+        <w:t>, specifically, this study will run over the course of 1 week</w:t>
+      </w:r>
+      <w:r>
+        <w:rPr>
+          <w:lang w:val="en-US"/>
+        </w:rPr>
         <w:t>. It would require participants to be available for 2 in-person meetings in Glasgow</w:t>
       </w:r>
       <w:r>
@@ -130,13 +136,25 @@
         <w:rPr>
           <w:lang w:val="en-US"/>
         </w:rPr>
-        <w:t>Because this study takes place over a week, we are offering a financial incentive in the form of amazon gift codes once the participation has been completed.</w:t>
-      </w:r>
-      <w:r>
-        <w:rPr>
-          <w:lang w:val="en-US"/>
-        </w:rPr>
-        <w:t>, with £ available for full completion.</w:t>
+        <w:t>Because this study takes place over a week, we are offering a financial incentive in the form of amazon gift codes once the participation has been completed</w:t>
+      </w:r>
+      <w:r>
+        <w:rPr>
+          <w:lang w:val="en-US"/>
+        </w:rPr>
+        <w:t>, with £</w:t>
+      </w:r>
+      <w:r>
+        <w:rPr>
+          <w:lang w:val="en-US"/>
+        </w:rPr>
+        <w:t>40</w:t>
+      </w:r>
+      <w:r>
+        <w:rPr>
+          <w:lang w:val="en-US"/>
+        </w:rPr>
+        <w:t xml:space="preserve"> available for full completion.</w:t>
       </w:r>
     </w:p>
     <w:p>

</xml_diff>